<commit_message>
fresh build with Megan's additions to STSM page
</commit_message>
<xml_diff>
--- a/BpSmodels.docx
+++ b/BpSmodels.docx
@@ -54,11 +54,11 @@
     </w:p>
     <w:p>
       <w:pPr>
+        <w:numPr>
+          <w:ilvl w:val="0"/>
+          <w:numId w:val="1001"/>
+        </w:numPr>
         <w:pStyle w:val="Compact"/>
-        <w:numPr>
-          <w:numId w:val="1001"/>
-          <w:ilvl w:val="0"/>
-        </w:numPr>
       </w:pPr>
       <w:r>
         <w:t xml:space="preserve">what is a LANDFIRE? What is a LANDFIRE BpS model?</w:t>
@@ -306,8 +306,8 @@
       <w:hyperlink r:id="rId25">
         <w:r>
           <w:rPr>
+            <w:rStyle w:val="Hyperlink"/>
             <w:b/>
-            <w:rStyle w:val="Hyperlink"/>
           </w:rPr>
           <w:t xml:space="preserve">LANDFIRE Vegetation Departure (VDep)</w:t>
         </w:r>
@@ -321,35 +321,35 @@
     </w:p>
     <w:p>
       <w:pPr>
+        <w:numPr>
+          <w:ilvl w:val="0"/>
+          <w:numId w:val="1002"/>
+        </w:numPr>
         <w:pStyle w:val="Compact"/>
+      </w:pPr>
+      <w:r>
+        <w:t xml:space="preserve">changes to species composition</w:t>
+      </w:r>
+    </w:p>
+    <w:p>
+      <w:pPr>
         <w:numPr>
+          <w:ilvl w:val="0"/>
           <w:numId w:val="1002"/>
+        </w:numPr>
+        <w:pStyle w:val="Compact"/>
+      </w:pPr>
+      <w:r>
+        <w:t xml:space="preserve">structural stage,</w:t>
+      </w:r>
+    </w:p>
+    <w:p>
+      <w:pPr>
+        <w:numPr>
           <w:ilvl w:val="0"/>
+          <w:numId w:val="1002"/>
         </w:numPr>
-      </w:pPr>
-      <w:r>
-        <w:t xml:space="preserve">changes to species composition</w:t>
-      </w:r>
-    </w:p>
-    <w:p>
-      <w:pPr>
         <w:pStyle w:val="Compact"/>
-        <w:numPr>
-          <w:numId w:val="1002"/>
-          <w:ilvl w:val="0"/>
-        </w:numPr>
-      </w:pPr>
-      <w:r>
-        <w:t xml:space="preserve">structural stage,</w:t>
-      </w:r>
-    </w:p>
-    <w:p>
-      <w:pPr>
-        <w:pStyle w:val="Compact"/>
-        <w:numPr>
-          <w:numId w:val="1002"/>
-          <w:ilvl w:val="0"/>
-        </w:numPr>
       </w:pPr>
       <w:r>
         <w:t xml:space="preserve">canopy closure (using methods originally described in the</w:t>
@@ -382,11 +382,11 @@
     </w:p>
     <w:p>
       <w:pPr>
+        <w:numPr>
+          <w:ilvl w:val="0"/>
+          <w:numId w:val="1003"/>
+        </w:numPr>
         <w:pStyle w:val="Compact"/>
-        <w:numPr>
-          <w:numId w:val="1003"/>
-          <w:ilvl w:val="0"/>
-        </w:numPr>
       </w:pPr>
       <w:hyperlink r:id="rId25">
         <w:r>
@@ -405,11 +405,11 @@
     </w:p>
     <w:p>
       <w:pPr>
+        <w:numPr>
+          <w:ilvl w:val="0"/>
+          <w:numId w:val="1003"/>
+        </w:numPr>
         <w:pStyle w:val="Compact"/>
-        <w:numPr>
-          <w:numId w:val="1003"/>
-          <w:ilvl w:val="0"/>
-        </w:numPr>
       </w:pPr>
       <w:hyperlink r:id="rId26">
         <w:r>
@@ -443,11 +443,11 @@
     </w:p>
     <w:p>
       <w:pPr>
+        <w:numPr>
+          <w:ilvl w:val="0"/>
+          <w:numId w:val="1004"/>
+        </w:numPr>
         <w:pStyle w:val="Compact"/>
-        <w:numPr>
-          <w:numId w:val="1004"/>
-          <w:ilvl w:val="0"/>
-        </w:numPr>
       </w:pPr>
       <w:r>
         <w:rPr>
@@ -494,23 +494,23 @@
     </w:p>
     <w:p>
       <w:pPr>
+        <w:numPr>
+          <w:ilvl w:val="0"/>
+          <w:numId w:val="1004"/>
+        </w:numPr>
         <w:pStyle w:val="Compact"/>
+      </w:pPr>
+      <w:r>
+        <w:t xml:space="preserve">The LANDFIRE team held expert workshops to:</w:t>
+      </w:r>
+    </w:p>
+    <w:p>
+      <w:pPr>
         <w:numPr>
-          <w:numId w:val="1004"/>
-          <w:ilvl w:val="0"/>
+          <w:ilvl w:val="1"/>
+          <w:numId w:val="1005"/>
         </w:numPr>
-      </w:pPr>
-      <w:r>
-        <w:t xml:space="preserve">The LANDFIRE team held expert workshops to:</w:t>
-      </w:r>
-    </w:p>
-    <w:p>
-      <w:pPr>
         <w:pStyle w:val="Compact"/>
-        <w:numPr>
-          <w:numId w:val="1005"/>
-          <w:ilvl w:val="1"/>
-        </w:numPr>
       </w:pPr>
       <w:r>
         <w:rPr>
@@ -524,11 +524,11 @@
     </w:p>
     <w:p>
       <w:pPr>
+        <w:numPr>
+          <w:ilvl w:val="1"/>
+          <w:numId w:val="1005"/>
+        </w:numPr>
         <w:pStyle w:val="Compact"/>
-        <w:numPr>
-          <w:numId w:val="1005"/>
-          <w:ilvl w:val="1"/>
-        </w:numPr>
       </w:pPr>
       <w:r>
         <w:rPr>
@@ -576,142 +576,142 @@
     </w:p>
     <w:p>
       <w:pPr>
+        <w:numPr>
+          <w:ilvl w:val="0"/>
+          <w:numId w:val="1006"/>
+        </w:numPr>
         <w:pStyle w:val="Compact"/>
+      </w:pPr>
+      <w:r>
+        <w:t xml:space="preserve">Description</w:t>
+      </w:r>
+    </w:p>
+    <w:p>
+      <w:pPr>
         <w:numPr>
+          <w:ilvl w:val="0"/>
           <w:numId w:val="1006"/>
+        </w:numPr>
+        <w:pStyle w:val="Compact"/>
+      </w:pPr>
+      <w:r>
+        <w:t xml:space="preserve">State and transition model</w:t>
+      </w:r>
+    </w:p>
+    <w:p>
+      <w:pPr>
+        <w:numPr>
           <w:ilvl w:val="0"/>
+          <w:numId w:val="1006"/>
         </w:numPr>
-      </w:pPr>
-      <w:r>
-        <w:t xml:space="preserve">Description</w:t>
-      </w:r>
-    </w:p>
-    <w:p>
-      <w:pPr>
         <w:pStyle w:val="Compact"/>
+      </w:pPr>
+      <w:r>
+        <w:t xml:space="preserve">Spatial data (not described here)</w:t>
+      </w:r>
+    </w:p>
+    <w:p>
+      <w:pPr>
+        <w:pStyle w:val="FirstParagraph"/>
+      </w:pPr>
+    </w:p>
+    <w:p>
+      <w:pPr>
+        <w:pStyle w:val="Heading4"/>
+      </w:pPr>
+      <w:bookmarkStart w:id="29" w:name="descriptions"/>
+      <w:r>
+        <w:t xml:space="preserve">Descriptions</w:t>
+      </w:r>
+      <w:bookmarkEnd w:id="29"/>
+    </w:p>
+    <w:p>
+      <w:pPr>
+        <w:pStyle w:val="FirstParagraph"/>
+      </w:pPr>
+      <w:r>
+        <w:t xml:space="preserve">Each BpS has an extensive description including information on:</w:t>
+      </w:r>
+    </w:p>
+    <w:p>
+      <w:pPr>
         <w:numPr>
-          <w:numId w:val="1006"/>
           <w:ilvl w:val="0"/>
+          <w:numId w:val="1007"/>
         </w:numPr>
-      </w:pPr>
-      <w:r>
-        <w:t xml:space="preserve">State and transition model</w:t>
-      </w:r>
-    </w:p>
-    <w:p>
-      <w:pPr>
         <w:pStyle w:val="Compact"/>
+      </w:pPr>
+      <w:r>
+        <w:t xml:space="preserve">Biophysical Setting Name and Number</w:t>
+      </w:r>
+    </w:p>
+    <w:p>
+      <w:pPr>
         <w:numPr>
-          <w:numId w:val="1006"/>
           <w:ilvl w:val="0"/>
+          <w:numId w:val="1007"/>
         </w:numPr>
-      </w:pPr>
-      <w:r>
-        <w:t xml:space="preserve">Spatial data (not described here)</w:t>
-      </w:r>
-    </w:p>
-    <w:p>
-      <w:pPr>
-        <w:pStyle w:val="FirstParagraph"/>
-      </w:pPr>
-    </w:p>
-    <w:p>
-      <w:pPr>
-        <w:pStyle w:val="Heading4"/>
-      </w:pPr>
-      <w:bookmarkStart w:id="29" w:name="descriptions"/>
-      <w:r>
-        <w:t xml:space="preserve">Descriptions</w:t>
-      </w:r>
-      <w:bookmarkEnd w:id="29"/>
-    </w:p>
-    <w:p>
-      <w:pPr>
-        <w:pStyle w:val="FirstParagraph"/>
-      </w:pPr>
-      <w:r>
-        <w:t xml:space="preserve">Each BpS has an extensive description including information on:</w:t>
-      </w:r>
-    </w:p>
-    <w:p>
-      <w:pPr>
         <w:pStyle w:val="Compact"/>
+      </w:pPr>
+      <w:r>
+        <w:t xml:space="preserve">Map Zones the description covers</w:t>
+      </w:r>
+    </w:p>
+    <w:p>
+      <w:pPr>
         <w:numPr>
+          <w:ilvl w:val="0"/>
           <w:numId w:val="1007"/>
+        </w:numPr>
+        <w:pStyle w:val="Compact"/>
+      </w:pPr>
+      <w:r>
+        <w:t xml:space="preserve">Descriptive Geographic Range text</w:t>
+      </w:r>
+    </w:p>
+    <w:p>
+      <w:pPr>
+        <w:numPr>
           <w:ilvl w:val="0"/>
+          <w:numId w:val="1007"/>
         </w:numPr>
-      </w:pPr>
-      <w:r>
-        <w:t xml:space="preserve">Biophysical Setting Name and Number</w:t>
-      </w:r>
-    </w:p>
-    <w:p>
-      <w:pPr>
         <w:pStyle w:val="Compact"/>
+      </w:pPr>
+      <w:r>
+        <w:t xml:space="preserve">Biophysical Site Description</w:t>
+      </w:r>
+    </w:p>
+    <w:p>
+      <w:pPr>
         <w:numPr>
+          <w:ilvl w:val="0"/>
           <w:numId w:val="1007"/>
+        </w:numPr>
+        <w:pStyle w:val="Compact"/>
+      </w:pPr>
+      <w:r>
+        <w:t xml:space="preserve">Disturbance description</w:t>
+      </w:r>
+    </w:p>
+    <w:p>
+      <w:pPr>
+        <w:numPr>
           <w:ilvl w:val="0"/>
+          <w:numId w:val="1007"/>
         </w:numPr>
-      </w:pPr>
-      <w:r>
-        <w:t xml:space="preserve">Map Zones the description covers</w:t>
-      </w:r>
-    </w:p>
-    <w:p>
-      <w:pPr>
         <w:pStyle w:val="Compact"/>
+      </w:pPr>
+      <w:r>
+        <w:t xml:space="preserve">Descriptions of each succession class</w:t>
+      </w:r>
+    </w:p>
+    <w:p>
+      <w:pPr>
         <w:numPr>
+          <w:ilvl w:val="0"/>
           <w:numId w:val="1007"/>
-          <w:ilvl w:val="0"/>
         </w:numPr>
-      </w:pPr>
-      <w:r>
-        <w:t xml:space="preserve">Descriptive Geographic Range text</w:t>
-      </w:r>
-    </w:p>
-    <w:p>
-      <w:pPr>
         <w:pStyle w:val="Compact"/>
-        <w:numPr>
-          <w:numId w:val="1007"/>
-          <w:ilvl w:val="0"/>
-        </w:numPr>
-      </w:pPr>
-      <w:r>
-        <w:t xml:space="preserve">Biophysical Site Description</w:t>
-      </w:r>
-    </w:p>
-    <w:p>
-      <w:pPr>
-        <w:pStyle w:val="Compact"/>
-        <w:numPr>
-          <w:numId w:val="1007"/>
-          <w:ilvl w:val="0"/>
-        </w:numPr>
-      </w:pPr>
-      <w:r>
-        <w:t xml:space="preserve">Disturbance description</w:t>
-      </w:r>
-    </w:p>
-    <w:p>
-      <w:pPr>
-        <w:pStyle w:val="Compact"/>
-        <w:numPr>
-          <w:numId w:val="1007"/>
-          <w:ilvl w:val="0"/>
-        </w:numPr>
-      </w:pPr>
-      <w:r>
-        <w:t xml:space="preserve">Descriptions of each succession class</w:t>
-      </w:r>
-    </w:p>
-    <w:p>
-      <w:pPr>
-        <w:pStyle w:val="Compact"/>
-        <w:numPr>
-          <w:numId w:val="1007"/>
-          <w:ilvl w:val="0"/>
-        </w:numPr>
       </w:pPr>
       <w:r>
         <w:t xml:space="preserve">Relevant literature</w:t>
@@ -883,62 +883,62 @@
     </w:p>
     <w:p>
       <w:pPr>
+        <w:numPr>
+          <w:ilvl w:val="0"/>
+          <w:numId w:val="1008"/>
+        </w:numPr>
         <w:pStyle w:val="Compact"/>
+      </w:pPr>
+      <w:r>
+        <w:t xml:space="preserve">How much review, and how comfortable users are with the information included in the models</w:t>
+      </w:r>
+    </w:p>
+    <w:p>
+      <w:pPr>
         <w:numPr>
+          <w:ilvl w:val="0"/>
           <w:numId w:val="1008"/>
+        </w:numPr>
+        <w:pStyle w:val="Compact"/>
+      </w:pPr>
+      <w:r>
+        <w:t xml:space="preserve">How important the decisions are, and how much risk is involved</w:t>
+      </w:r>
+    </w:p>
+    <w:p>
+      <w:pPr>
+        <w:numPr>
           <w:ilvl w:val="0"/>
+          <w:numId w:val="1008"/>
         </w:numPr>
-      </w:pPr>
-      <w:r>
-        <w:t xml:space="preserve">How much review, and how comfortable users are with the information included in the models</w:t>
-      </w:r>
-    </w:p>
-    <w:p>
-      <w:pPr>
         <w:pStyle w:val="Compact"/>
+      </w:pPr>
+      <w:r>
+        <w:t xml:space="preserve">How much supporting information there is</w:t>
+      </w:r>
+    </w:p>
+    <w:p>
+      <w:pPr>
+        <w:pStyle w:val="FirstParagraph"/>
+      </w:pPr>
+    </w:p>
+    <w:p>
+      <w:pPr>
+        <w:pStyle w:val="Heading3"/>
+      </w:pPr>
+      <w:bookmarkStart w:id="32" w:name="for-more-information"/>
+      <w:r>
+        <w:t xml:space="preserve">For more information</w:t>
+      </w:r>
+      <w:bookmarkEnd w:id="32"/>
+    </w:p>
+    <w:p>
+      <w:pPr>
         <w:numPr>
-          <w:numId w:val="1008"/>
           <w:ilvl w:val="0"/>
+          <w:numId w:val="1009"/>
         </w:numPr>
-      </w:pPr>
-      <w:r>
-        <w:t xml:space="preserve">How important the decisions are, and how much risk is involved</w:t>
-      </w:r>
-    </w:p>
-    <w:p>
-      <w:pPr>
         <w:pStyle w:val="Compact"/>
-        <w:numPr>
-          <w:numId w:val="1008"/>
-          <w:ilvl w:val="0"/>
-        </w:numPr>
-      </w:pPr>
-      <w:r>
-        <w:t xml:space="preserve">How much supporting information there is</w:t>
-      </w:r>
-    </w:p>
-    <w:p>
-      <w:pPr>
-        <w:pStyle w:val="FirstParagraph"/>
-      </w:pPr>
-    </w:p>
-    <w:p>
-      <w:pPr>
-        <w:pStyle w:val="Heading3"/>
-      </w:pPr>
-      <w:bookmarkStart w:id="32" w:name="for-more-information"/>
-      <w:r>
-        <w:t xml:space="preserve">For more information</w:t>
-      </w:r>
-      <w:bookmarkEnd w:id="32"/>
-    </w:p>
-    <w:p>
-      <w:pPr>
-        <w:pStyle w:val="Compact"/>
-        <w:numPr>
-          <w:numId w:val="1009"/>
-          <w:ilvl w:val="0"/>
-        </w:numPr>
       </w:pPr>
       <w:hyperlink r:id="rId33">
         <w:r>
@@ -1530,7 +1530,7 @@
       <w:rFonts w:asciiTheme="majorHAnsi" w:eastAsiaTheme="majorEastAsia" w:hAnsiTheme="majorHAnsi" w:cstheme="majorBidi"/>
       <w:b/>
       <w:bCs/>
-      <w:color w:val="345A8A" w:themeColor="accent1" w:themeShade="B5"/>
+      <w:color w:val="4F81BD" w:themeColor="accent1"/>
       <w:sz w:val="32"/>
       <w:szCs w:val="32"/>
     </w:rPr>
@@ -1553,8 +1553,8 @@
       <w:b/>
       <w:bCs/>
       <w:color w:val="4F81BD" w:themeColor="accent1"/>
-      <w:sz w:val="32"/>
-      <w:szCs w:val="32"/>
+      <w:sz w:val="28"/>
+      <w:szCs w:val="28"/>
     </w:rPr>
   </w:style>
   <w:style w:type="paragraph" w:styleId="Heading3">
@@ -1575,8 +1575,8 @@
       <w:b/>
       <w:bCs/>
       <w:color w:val="4F81BD" w:themeColor="accent1"/>
-      <w:sz w:val="28"/>
-      <w:szCs w:val="28"/>
+      <w:sz w:val="24"/>
+      <w:szCs w:val="24"/>
     </w:rPr>
   </w:style>
   <w:style w:type="paragraph" w:styleId="Heading4">
@@ -1594,7 +1594,7 @@
     </w:pPr>
     <w:rPr>
       <w:rFonts w:asciiTheme="majorHAnsi" w:eastAsiaTheme="majorEastAsia" w:hAnsiTheme="majorHAnsi" w:cstheme="majorBidi"/>
-      <w:b/>
+      <w:i/>
       <w:bCs/>
       <w:color w:val="4F81BD" w:themeColor="accent1"/>
       <w:sz w:val="24"/>
@@ -1616,7 +1616,6 @@
     </w:pPr>
     <w:rPr>
       <w:rFonts w:asciiTheme="majorHAnsi" w:eastAsiaTheme="majorEastAsia" w:hAnsiTheme="majorHAnsi" w:cstheme="majorBidi"/>
-      <w:i/>
       <w:iCs/>
       <w:color w:val="4F81BD" w:themeColor="accent1"/>
       <w:sz w:val="24"/>
@@ -1712,14 +1711,8 @@
     <w:qFormat/>
     <w:pPr>
       <w:spacing w:before="100" w:after="100"/>
-      <w:ind w:firstLine="0"/>
+      <w:ind w:firstLine="0" w:left="480" w:right="480"/>
     </w:pPr>
-    <w:rPr>
-      <w:rFonts w:asciiTheme="majorHAnsi" w:eastAsiaTheme="majorEastAsia" w:hAnsiTheme="majorHAnsi" w:cstheme="majorBidi"/>
-      <w:bCs/>
-      <w:sz w:val="20"/>
-      <w:szCs w:val="20"/>
-    </w:rPr>
   </w:style>
   <w:style w:type="paragraph" w:styleId="FootnoteText">
     <w:name w:val="Footnote Text"/>

</xml_diff>

<commit_message>
cleaning up BpS Models page
</commit_message>
<xml_diff>
--- a/BpSmodels.docx
+++ b/BpSmodels.docx
@@ -73,7 +73,7 @@
         </w:numPr>
       </w:pPr>
       <w:r>
-        <w:t xml:space="preserve">Description of the Biophysical Settings, plus associated models and descriptions</w:t>
+        <w:t xml:space="preserve">Description of the Biophysical Settings, plus reference conditions delivered in the BpS descriptions and models</w:t>
       </w:r>
     </w:p>
     <w:p>
@@ -146,7 +146,7 @@
     </w:p>
     <w:p>
       <w:pPr>
-        <w:pStyle w:val="Heading4"/>
+        <w:pStyle w:val="Heading3"/>
       </w:pPr>
       <w:bookmarkStart w:id="23" w:name="landfire-bps"/>
       <w:r>
@@ -184,19 +184,7 @@
         </w:r>
       </w:hyperlink>
       <w:r>
-        <w:t xml:space="preserve">. Biophysical Settings are:</w:t>
-      </w:r>
-    </w:p>
-    <w:p>
-      <w:pPr>
-        <w:pStyle w:val="Compact"/>
-        <w:numPr>
-          <w:numId w:val="1002"/>
-          <w:ilvl w:val="0"/>
-        </w:numPr>
-      </w:pPr>
-      <w:r>
-        <w:t xml:space="preserve">Mapped. For more information on the spatial data visit</w:t>
+        <w:t xml:space="preserve">. Biophysical Settings are: 1) Mapped (for more information on the spatial data visit</w:t>
       </w:r>
       <w:r>
         <w:t xml:space="preserve"> </w:t>
@@ -210,7 +198,25 @@
         </w:r>
       </w:hyperlink>
       <w:r>
-        <w:t xml:space="preserve">.</w:t>
+        <w:t xml:space="preserve">, 2) described and 3) modeled. The descriptions and models are the focus of our work here.</w:t>
+      </w:r>
+    </w:p>
+    <w:p>
+      <w:pPr>
+        <w:pStyle w:val="Heading3"/>
+      </w:pPr>
+      <w:bookmarkStart w:id="26" w:name="reference-conditions"/>
+      <w:r>
+        <w:t xml:space="preserve">Reference conditions:</w:t>
+      </w:r>
+      <w:bookmarkEnd w:id="26"/>
+    </w:p>
+    <w:p>
+      <w:pPr>
+        <w:pStyle w:val="FirstParagraph"/>
+      </w:pPr>
+      <w:r>
+        <w:t xml:space="preserve">Understanding how our ecosystems looked and worked prior to European Settlement is a focus of the Biophysical Settings body of work. The basic process was to:</w:t>
       </w:r>
     </w:p>
     <w:p>
@@ -222,7 +228,46 @@
         </w:numPr>
       </w:pPr>
       <w:r>
-        <w:t xml:space="preserve">Described</w:t>
+        <w:rPr>
+          <w:b/>
+        </w:rPr>
+        <w:t xml:space="preserve">Classify and define the ecosystems.</w:t>
+      </w:r>
+      <w:r>
+        <w:t xml:space="preserve"> </w:t>
+      </w:r>
+      <w:r>
+        <w:t xml:space="preserve">LANDFIRE calls the historic ecosystems</w:t>
+      </w:r>
+      <w:r>
+        <w:t xml:space="preserve"> </w:t>
+      </w:r>
+      <w:r>
+        <w:t xml:space="preserve">“</w:t>
+      </w:r>
+      <w:r>
+        <w:t xml:space="preserve">Biophysical Settings</w:t>
+      </w:r>
+      <w:r>
+        <w:t xml:space="preserve">”</w:t>
+      </w:r>
+      <w:r>
+        <w:t xml:space="preserve">, and used NatureServe’s Ecological Systems classification as the</w:t>
+      </w:r>
+      <w:r>
+        <w:t xml:space="preserve"> </w:t>
+      </w:r>
+      <w:r>
+        <w:t xml:space="preserve">“</w:t>
+      </w:r>
+      <w:r>
+        <w:t xml:space="preserve">list</w:t>
+      </w:r>
+      <w:r>
+        <w:t xml:space="preserve">”</w:t>
+      </w:r>
+      <w:r>
+        <w:t xml:space="preserve">.</w:t>
       </w:r>
     </w:p>
     <w:p>
@@ -234,167 +279,77 @@
         </w:numPr>
       </w:pPr>
       <w:r>
-        <w:t xml:space="preserve">Modeled</w:t>
-      </w:r>
-    </w:p>
-    <w:p>
-      <w:pPr>
-        <w:pStyle w:val="FirstParagraph"/>
-      </w:pPr>
-      <w:r>
-        <w:t xml:space="preserve">One of the goals of LANDFIRE was to understand the condition of our ecosystems. The metric they created for this is called</w:t>
-      </w:r>
-      <w:r>
-        <w:t xml:space="preserve"> </w:t>
-      </w:r>
+        <w:t xml:space="preserve">The LANDFIRE team held expert workshops to:</w:t>
+      </w:r>
+    </w:p>
+    <w:p>
+      <w:pPr>
+        <w:pStyle w:val="Compact"/>
+        <w:numPr>
+          <w:numId w:val="1003"/>
+          <w:ilvl w:val="1"/>
+        </w:numPr>
+      </w:pPr>
       <w:r>
         <w:rPr>
           <w:b/>
         </w:rPr>
-        <w:t xml:space="preserve">“</w:t>
-      </w:r>
+        <w:t xml:space="preserve">Describe the BpSs</w:t>
+      </w:r>
+      <w:r>
+        <w:t xml:space="preserve">, including their nested Succession Classes, up to 5 for each BpS including their canopy height, composition and percent cover.</w:t>
+      </w:r>
+    </w:p>
+    <w:p>
+      <w:pPr>
+        <w:pStyle w:val="Compact"/>
+        <w:numPr>
+          <w:numId w:val="1003"/>
+          <w:ilvl w:val="1"/>
+        </w:numPr>
+      </w:pPr>
       <w:r>
         <w:rPr>
           <w:b/>
         </w:rPr>
-        <w:t xml:space="preserve">Vegetation Departure</w:t>
-      </w:r>
-      <w:r>
-        <w:rPr>
-          <w:b/>
-        </w:rPr>
-        <w:t xml:space="preserve">”</w:t>
-      </w:r>
-      <w:r>
-        <w:rPr>
-          <w:b/>
-        </w:rPr>
-        <w:t xml:space="preserve"> </w:t>
-      </w:r>
-      <w:r>
-        <w:rPr>
-          <w:b/>
-        </w:rPr>
-        <w:t xml:space="preserve">(VDep)</w:t>
-      </w:r>
-      <w:r>
-        <w:t xml:space="preserve">.</w:t>
-      </w:r>
-    </w:p>
-    <w:p>
-      <w:pPr>
-        <w:pStyle w:val="BlockText"/>
-      </w:pPr>
-      <w:r>
-        <w:rPr>
-          <w:b/>
-        </w:rPr>
-        <w:t xml:space="preserve">Vegetation departure</w:t>
-      </w:r>
-      <w:r>
-        <w:t xml:space="preserve"> </w:t>
-      </w:r>
-      <w:r>
-        <w:t xml:space="preserve">compares current vegetation structure and composition to</w:t>
-      </w:r>
-      <w:r>
-        <w:t xml:space="preserve"> </w:t>
-      </w:r>
-      <w:r>
-        <w:t xml:space="preserve">“</w:t>
-      </w:r>
-      <w:r>
-        <w:t xml:space="preserve">reference</w:t>
-      </w:r>
-      <w:r>
-        <w:t xml:space="preserve">”</w:t>
-      </w:r>
-      <w:r>
-        <w:t xml:space="preserve"> </w:t>
-      </w:r>
-      <w:r>
-        <w:t xml:space="preserve">structure and composition.</w:t>
+        <w:t xml:space="preserve">Use state and transition modeling techniques</w:t>
+      </w:r>
+      <w:r>
+        <w:t xml:space="preserve"> </w:t>
+      </w:r>
+      <w:r>
+        <w:t xml:space="preserve">to get an estimate of how much of each succession class would have been on the landscape historically, (just prior to European settlement). The estimated amount of each succession class depends on the natural disturbance regimes that the experts input into the modeling software (just like you will be doing soon!).</w:t>
       </w:r>
     </w:p>
     <w:p>
       <w:pPr>
         <w:pStyle w:val="FirstParagraph"/>
       </w:pPr>
-      <w:hyperlink r:id="rId26">
-        <w:r>
-          <w:rPr>
-            <w:b/>
-            <w:rStyle w:val="Hyperlink"/>
-          </w:rPr>
-          <w:t xml:space="preserve">LANDFIRE Vegetation Departure (VDep)</w:t>
-        </w:r>
-      </w:hyperlink>
-      <w:r>
-        <w:t xml:space="preserve"> </w:t>
-      </w:r>
-      <w:r>
-        <w:t xml:space="preserve">indicates how different current vegetation on a landscape is from estimated reference conditions. VDep is based on:</w:t>
-      </w:r>
-    </w:p>
-    <w:p>
-      <w:pPr>
-        <w:pStyle w:val="Compact"/>
-        <w:numPr>
-          <w:numId w:val="1003"/>
-          <w:ilvl w:val="0"/>
-        </w:numPr>
-      </w:pPr>
-      <w:r>
-        <w:t xml:space="preserve">changes to species composition</w:t>
-      </w:r>
-    </w:p>
-    <w:p>
-      <w:pPr>
-        <w:pStyle w:val="Compact"/>
-        <w:numPr>
-          <w:numId w:val="1003"/>
-          <w:ilvl w:val="0"/>
-        </w:numPr>
-      </w:pPr>
-      <w:r>
-        <w:t xml:space="preserve">structural stage,</w:t>
-      </w:r>
-    </w:p>
-    <w:p>
-      <w:pPr>
-        <w:pStyle w:val="Compact"/>
-        <w:numPr>
-          <w:numId w:val="1003"/>
-          <w:ilvl w:val="0"/>
-        </w:numPr>
-      </w:pPr>
-      <w:r>
-        <w:t xml:space="preserve">canopy closure (using methods originally described in the</w:t>
-      </w:r>
-      <w:r>
-        <w:t xml:space="preserve"> </w:t>
-      </w:r>
-      <w:hyperlink r:id="rId27">
-        <w:r>
-          <w:rPr>
-            <w:rStyle w:val="Hyperlink"/>
-          </w:rPr>
-          <w:t xml:space="preserve">Interagency Fire Regime Condition Class Guidebook (IFRCC))</w:t>
-        </w:r>
-      </w:hyperlink>
-      <w:r>
-        <w:t xml:space="preserve">.</w:t>
-      </w:r>
+      <w:r>
+        <w:t xml:space="preserve">From 2018 to 2019, TNC’s LANDFIRE team led a review of these models and descriptions, adding some new features to all of them (e.g., disturbance information), and updating content for over 300 of them.</w:t>
+      </w:r>
+    </w:p>
+    <w:p>
+      <w:pPr>
+        <w:pStyle w:val="BodyText"/>
+      </w:pPr>
+    </w:p>
+    <w:p>
+      <w:pPr>
+        <w:pStyle w:val="Heading4"/>
+      </w:pPr>
+      <w:bookmarkStart w:id="27" w:name="descriptions"/>
+      <w:r>
+        <w:t xml:space="preserve">Descriptions</w:t>
+      </w:r>
+      <w:bookmarkEnd w:id="27"/>
     </w:p>
     <w:p>
       <w:pPr>
         <w:pStyle w:val="FirstParagraph"/>
       </w:pPr>
       <w:r>
-        <w:rPr>
-          <w:b/>
-        </w:rPr>
-        <w:t xml:space="preserve">VDep vs. Interagency Fire Regime Condition Class Guidebook approach</w:t>
+        <w:t xml:space="preserve">Each BpS has an extensive description including information on:</w:t>
       </w:r>
     </w:p>
     <w:p>
@@ -405,19 +360,8 @@
           <w:ilvl w:val="0"/>
         </w:numPr>
       </w:pPr>
-      <w:hyperlink r:id="rId26">
-        <w:r>
-          <w:rPr>
-            <w:rStyle w:val="Hyperlink"/>
-          </w:rPr>
-          <w:t xml:space="preserve">LANDFIRE VDep</w:t>
-        </w:r>
-      </w:hyperlink>
-      <w:r>
-        <w:t xml:space="preserve"> </w:t>
-      </w:r>
-      <w:r>
-        <w:t xml:space="preserve">is based only on departure of current vegetation conditions from reference vegetation conditions</w:t>
+      <w:r>
+        <w:t xml:space="preserve">Biophysical Setting Name and Number</w:t>
       </w:r>
     </w:p>
     <w:p>
@@ -428,19 +372,68 @@
           <w:ilvl w:val="0"/>
         </w:numPr>
       </w:pPr>
-      <w:hyperlink r:id="rId27">
-        <w:r>
-          <w:rPr>
-            <w:rStyle w:val="Hyperlink"/>
-          </w:rPr>
-          <w:t xml:space="preserve">IFRCC Guidebook</w:t>
-        </w:r>
-      </w:hyperlink>
-      <w:r>
-        <w:t xml:space="preserve"> </w:t>
-      </w:r>
-      <w:r>
-        <w:t xml:space="preserve">approach includes departure of current fire regimes from those of the reference period</w:t>
+      <w:r>
+        <w:t xml:space="preserve">Map Zones the description covers</w:t>
+      </w:r>
+    </w:p>
+    <w:p>
+      <w:pPr>
+        <w:pStyle w:val="Compact"/>
+        <w:numPr>
+          <w:numId w:val="1004"/>
+          <w:ilvl w:val="0"/>
+        </w:numPr>
+      </w:pPr>
+      <w:r>
+        <w:t xml:space="preserve">Descriptive Geographic Range text</w:t>
+      </w:r>
+    </w:p>
+    <w:p>
+      <w:pPr>
+        <w:pStyle w:val="Compact"/>
+        <w:numPr>
+          <w:numId w:val="1004"/>
+          <w:ilvl w:val="0"/>
+        </w:numPr>
+      </w:pPr>
+      <w:r>
+        <w:t xml:space="preserve">Biophysical Site Description</w:t>
+      </w:r>
+    </w:p>
+    <w:p>
+      <w:pPr>
+        <w:pStyle w:val="Compact"/>
+        <w:numPr>
+          <w:numId w:val="1004"/>
+          <w:ilvl w:val="0"/>
+        </w:numPr>
+      </w:pPr>
+      <w:r>
+        <w:t xml:space="preserve">Disturbance description</w:t>
+      </w:r>
+    </w:p>
+    <w:p>
+      <w:pPr>
+        <w:pStyle w:val="Compact"/>
+        <w:numPr>
+          <w:numId w:val="1004"/>
+          <w:ilvl w:val="0"/>
+        </w:numPr>
+      </w:pPr>
+      <w:r>
+        <w:t xml:space="preserve">Descriptions of each succession class</w:t>
+      </w:r>
+    </w:p>
+    <w:p>
+      <w:pPr>
+        <w:pStyle w:val="Compact"/>
+        <w:numPr>
+          <w:numId w:val="1004"/>
+          <w:ilvl w:val="0"/>
+        </w:numPr>
+      </w:pPr>
+      <w:r>
+        <w:t xml:space="preserve">Relevant literature</w:t>
       </w:r>
     </w:p>
     <w:p>
@@ -450,13 +443,180 @@
     </w:p>
     <w:p>
       <w:pPr>
+        <w:pStyle w:val="BodyText"/>
+      </w:pPr>
+      <w:r>
+        <w:t xml:space="preserve">These were originally delivered as PDF documents (or in an Access Database). These descriptions are now delivered as Microsoft Word documents.</w:t>
+      </w:r>
+    </w:p>
+    <w:p>
+      <w:pPr>
         <w:pStyle w:val="Heading4"/>
       </w:pPr>
-      <w:bookmarkStart w:id="28" w:name="steps-to-developing-reference-conditions"/>
-      <w:r>
-        <w:t xml:space="preserve">Steps to developing reference conditions:</w:t>
+      <w:bookmarkStart w:id="28" w:name="models"/>
+      <w:r>
+        <w:t xml:space="preserve">Models</w:t>
       </w:r>
       <w:bookmarkEnd w:id="28"/>
+    </w:p>
+    <w:p>
+      <w:pPr>
+        <w:pStyle w:val="FirstParagraph"/>
+      </w:pPr>
+      <w:r>
+        <w:t xml:space="preserve">When we refer to</w:t>
+      </w:r>
+      <w:r>
+        <w:t xml:space="preserve"> </w:t>
+      </w:r>
+      <w:r>
+        <w:t xml:space="preserve">“</w:t>
+      </w:r>
+      <w:r>
+        <w:t xml:space="preserve">models</w:t>
+      </w:r>
+      <w:r>
+        <w:t xml:space="preserve">”</w:t>
+      </w:r>
+      <w:r>
+        <w:t xml:space="preserve"> </w:t>
+      </w:r>
+      <w:r>
+        <w:t xml:space="preserve">we are essentially talking about the information contained in SyncroSim libraries.</w:t>
+      </w:r>
+    </w:p>
+    <w:p>
+      <w:pPr>
+        <w:pStyle w:val="BodyText"/>
+      </w:pPr>
+    </w:p>
+    <w:p>
+      <w:pPr>
+        <w:pStyle w:val="BodyText"/>
+      </w:pPr>
+      <w:r>
+        <w:t xml:space="preserve">What?</w:t>
+      </w:r>
+    </w:p>
+    <w:p>
+      <w:pPr>
+        <w:pStyle w:val="BodyText"/>
+      </w:pPr>
+    </w:p>
+    <w:p>
+      <w:pPr>
+        <w:pStyle w:val="BodyText"/>
+      </w:pPr>
+      <w:r>
+        <w:t xml:space="preserve">We’ll get to the SyncroSim and library parts in the coming pages, but in the meantime models are collections of information on:</w:t>
+      </w:r>
+      <w:r>
+        <w:t xml:space="preserve"> </w:t>
+      </w:r>
+      <w:r>
+        <w:t xml:space="preserve">1. The</w:t>
+      </w:r>
+      <w:r>
+        <w:t xml:space="preserve"> </w:t>
+      </w:r>
+      <w:r>
+        <w:t xml:space="preserve">“</w:t>
+      </w:r>
+      <w:r>
+        <w:t xml:space="preserve">States</w:t>
+      </w:r>
+      <w:r>
+        <w:t xml:space="preserve">”</w:t>
+      </w:r>
+      <w:r>
+        <w:t xml:space="preserve"> </w:t>
+      </w:r>
+      <w:r>
+        <w:t xml:space="preserve">or succession classes of each BpS</w:t>
+      </w:r>
+      <w:r>
+        <w:t xml:space="preserve"> </w:t>
+      </w:r>
+      <w:r>
+        <w:rPr>
+          <w:b/>
+        </w:rPr>
+        <w:t xml:space="preserve">AND</w:t>
+      </w:r>
+      <w:r>
+        <w:t xml:space="preserve"> </w:t>
+      </w:r>
+      <w:r>
+        <w:t xml:space="preserve">2. The Transitions:</w:t>
+      </w:r>
+      <w:r>
+        <w:t xml:space="preserve"> </w:t>
+      </w:r>
+      <w:r>
+        <w:t xml:space="preserve">* Deterministic which essentially represents succession</w:t>
+      </w:r>
+      <w:r>
+        <w:t xml:space="preserve"> </w:t>
+      </w:r>
+      <w:r>
+        <w:t xml:space="preserve">* Probabilitic which represents disturbances</w:t>
+      </w:r>
+    </w:p>
+    <w:p>
+      <w:pPr>
+        <w:pStyle w:val="BodyText"/>
+      </w:pPr>
+      <w:r>
+        <w:t xml:space="preserve">Once the models are run you can obtain information on (among many other things):</w:t>
+      </w:r>
+      <w:r>
+        <w:t xml:space="preserve"> </w:t>
+      </w:r>
+      <w:r>
+        <w:t xml:space="preserve">1. Amounts of succession classes at the end of each year, in acres or proportion</w:t>
+      </w:r>
+      <w:r>
+        <w:t xml:space="preserve"> </w:t>
+      </w:r>
+      <w:r>
+        <w:t xml:space="preserve">2. How much disturbance happens over time, in acres or proportion</w:t>
+      </w:r>
+    </w:p>
+    <w:p>
+      <w:pPr>
+        <w:pStyle w:val="Heading3"/>
+      </w:pPr>
+      <w:bookmarkStart w:id="29" w:name="application-scale-of-the-models"/>
+      <w:r>
+        <w:t xml:space="preserve">Application scale of the models</w:t>
+      </w:r>
+      <w:bookmarkEnd w:id="29"/>
+    </w:p>
+    <w:p>
+      <w:pPr>
+        <w:pStyle w:val="FirstParagraph"/>
+      </w:pPr>
+      <w:r>
+        <w:t xml:space="preserve">Importantly, these models and descriptions were designed for use over large areas-not your back yard. How large you ask? They were developed for use at the LANDFIRE Map Zone level (hundreds of thousands of acres, see</w:t>
+      </w:r>
+      <w:r>
+        <w:t xml:space="preserve"> </w:t>
+      </w:r>
+      <w:r>
+        <w:t xml:space="preserve">“</w:t>
+      </w:r>
+      <w:r>
+        <w:t xml:space="preserve">Get Models</w:t>
+      </w:r>
+      <w:r>
+        <w:t xml:space="preserve">”</w:t>
+      </w:r>
+      <w:r>
+        <w:t xml:space="preserve"> </w:t>
+      </w:r>
+      <w:r>
+        <w:t xml:space="preserve">page). That said, people do use them for smaller areas. Success of downscaling depends on factors such as:</w:t>
+      </w:r>
     </w:p>
     <w:p>
       <w:pPr>
@@ -467,46 +627,7 @@
         </w:numPr>
       </w:pPr>
       <w:r>
-        <w:rPr>
-          <w:b/>
-        </w:rPr>
-        <w:t xml:space="preserve">Classify and define the ecosystems.</w:t>
-      </w:r>
-      <w:r>
-        <w:t xml:space="preserve"> </w:t>
-      </w:r>
-      <w:r>
-        <w:t xml:space="preserve">LANDFIRE calls the historic ecosystems</w:t>
-      </w:r>
-      <w:r>
-        <w:t xml:space="preserve"> </w:t>
-      </w:r>
-      <w:r>
-        <w:t xml:space="preserve">“</w:t>
-      </w:r>
-      <w:r>
-        <w:t xml:space="preserve">Biophysical Settings</w:t>
-      </w:r>
-      <w:r>
-        <w:t xml:space="preserve">”</w:t>
-      </w:r>
-      <w:r>
-        <w:t xml:space="preserve">, and used NatureServe’s Ecological Systems classification as the</w:t>
-      </w:r>
-      <w:r>
-        <w:t xml:space="preserve"> </w:t>
-      </w:r>
-      <w:r>
-        <w:t xml:space="preserve">“</w:t>
-      </w:r>
-      <w:r>
-        <w:t xml:space="preserve">list</w:t>
-      </w:r>
-      <w:r>
-        <w:t xml:space="preserve">”</w:t>
-      </w:r>
-      <w:r>
-        <w:t xml:space="preserve">.</w:t>
+        <w:t xml:space="preserve">How much review, and how comfortable users are with the information included in the models</w:t>
       </w:r>
     </w:p>
     <w:p>
@@ -518,446 +639,45 @@
         </w:numPr>
       </w:pPr>
       <w:r>
-        <w:t xml:space="preserve">The LANDFIRE team held expert workshops to:</w:t>
-      </w:r>
+        <w:t xml:space="preserve">How important the decisions are, and how much risk is involved</w:t>
+      </w:r>
+    </w:p>
+    <w:p>
+      <w:pPr>
+        <w:pStyle w:val="Compact"/>
+        <w:numPr>
+          <w:numId w:val="1005"/>
+          <w:ilvl w:val="0"/>
+        </w:numPr>
+      </w:pPr>
+      <w:r>
+        <w:t xml:space="preserve">How much supporting information there is</w:t>
+      </w:r>
+    </w:p>
+    <w:p>
+      <w:pPr>
+        <w:pStyle w:val="FirstParagraph"/>
+      </w:pPr>
+    </w:p>
+    <w:p>
+      <w:pPr>
+        <w:pStyle w:val="Heading3"/>
+      </w:pPr>
+      <w:bookmarkStart w:id="30" w:name="for-more-information"/>
+      <w:r>
+        <w:t xml:space="preserve">For more information</w:t>
+      </w:r>
+      <w:bookmarkEnd w:id="30"/>
     </w:p>
     <w:p>
       <w:pPr>
         <w:pStyle w:val="Compact"/>
         <w:numPr>
           <w:numId w:val="1006"/>
-          <w:ilvl w:val="1"/>
-        </w:numPr>
-      </w:pPr>
-      <w:r>
-        <w:rPr>
-          <w:b/>
-        </w:rPr>
-        <w:t xml:space="preserve">Describe the BpSs</w:t>
-      </w:r>
-      <w:r>
-        <w:t xml:space="preserve">, including their nested Succession Classes, up to 5 for each BpS including their canopy height, composition and percent cover.</w:t>
-      </w:r>
-    </w:p>
-    <w:p>
-      <w:pPr>
-        <w:pStyle w:val="Compact"/>
-        <w:numPr>
-          <w:numId w:val="1006"/>
-          <w:ilvl w:val="1"/>
-        </w:numPr>
-      </w:pPr>
-      <w:r>
-        <w:rPr>
-          <w:b/>
-        </w:rPr>
-        <w:t xml:space="preserve">Use state and transition modeling techniques</w:t>
-      </w:r>
-      <w:r>
-        <w:t xml:space="preserve"> </w:t>
-      </w:r>
-      <w:r>
-        <w:t xml:space="preserve">to get an estimate of how much of each succession class would have been on the landscape historically, (just prior to European settlement). The estimated amount of each succession class depends on the natural disturbance regimes that the experts input into the modeling software (just like you will be doing soon!).</w:t>
-      </w:r>
-    </w:p>
-    <w:p>
-      <w:pPr>
-        <w:pStyle w:val="FirstParagraph"/>
-      </w:pPr>
-      <w:r>
-        <w:t xml:space="preserve">From 2018 to 2019, TNC’s LANDFIRE team led a review of these models and descriptions, adding some new features to all of them (e.g., disturbance information), and updating content for over 300 of them.</w:t>
-      </w:r>
-    </w:p>
-    <w:p>
-      <w:pPr>
-        <w:pStyle w:val="BodyText"/>
-      </w:pPr>
-    </w:p>
-    <w:p>
-      <w:pPr>
-        <w:pStyle w:val="Heading3"/>
-      </w:pPr>
-      <w:bookmarkStart w:id="29" w:name="parts-of-a-bps"/>
-      <w:r>
-        <w:t xml:space="preserve">Parts of a BpS</w:t>
-      </w:r>
-      <w:bookmarkEnd w:id="29"/>
-    </w:p>
-    <w:p>
-      <w:pPr>
-        <w:pStyle w:val="FirstParagraph"/>
-      </w:pPr>
-      <w:r>
-        <w:t xml:space="preserve">Each BpS (e.g., Montane Sagebrush Steppe) has 3 associated products:</w:t>
-      </w:r>
-    </w:p>
-    <w:p>
-      <w:pPr>
-        <w:pStyle w:val="Compact"/>
-        <w:numPr>
-          <w:numId w:val="1007"/>
           <w:ilvl w:val="0"/>
         </w:numPr>
       </w:pPr>
-      <w:r>
-        <w:t xml:space="preserve">Description</w:t>
-      </w:r>
-    </w:p>
-    <w:p>
-      <w:pPr>
-        <w:pStyle w:val="Compact"/>
-        <w:numPr>
-          <w:numId w:val="1007"/>
-          <w:ilvl w:val="0"/>
-        </w:numPr>
-      </w:pPr>
-      <w:r>
-        <w:t xml:space="preserve">State and transition model</w:t>
-      </w:r>
-    </w:p>
-    <w:p>
-      <w:pPr>
-        <w:pStyle w:val="Compact"/>
-        <w:numPr>
-          <w:numId w:val="1007"/>
-          <w:ilvl w:val="0"/>
-        </w:numPr>
-      </w:pPr>
-      <w:r>
-        <w:t xml:space="preserve">Spatial data (not described here)</w:t>
-      </w:r>
-    </w:p>
-    <w:p>
-      <w:pPr>
-        <w:pStyle w:val="FirstParagraph"/>
-      </w:pPr>
-    </w:p>
-    <w:p>
-      <w:pPr>
-        <w:pStyle w:val="Heading4"/>
-      </w:pPr>
-      <w:bookmarkStart w:id="30" w:name="descriptions"/>
-      <w:r>
-        <w:t xml:space="preserve">Descriptions</w:t>
-      </w:r>
-      <w:bookmarkEnd w:id="30"/>
-    </w:p>
-    <w:p>
-      <w:pPr>
-        <w:pStyle w:val="FirstParagraph"/>
-      </w:pPr>
-      <w:r>
-        <w:t xml:space="preserve">Each BpS has an extensive description including information on:</w:t>
-      </w:r>
-    </w:p>
-    <w:p>
-      <w:pPr>
-        <w:pStyle w:val="Compact"/>
-        <w:numPr>
-          <w:numId w:val="1008"/>
-          <w:ilvl w:val="0"/>
-        </w:numPr>
-      </w:pPr>
-      <w:r>
-        <w:t xml:space="preserve">Biophysical Setting Name and Number</w:t>
-      </w:r>
-    </w:p>
-    <w:p>
-      <w:pPr>
-        <w:pStyle w:val="Compact"/>
-        <w:numPr>
-          <w:numId w:val="1008"/>
-          <w:ilvl w:val="0"/>
-        </w:numPr>
-      </w:pPr>
-      <w:r>
-        <w:t xml:space="preserve">Map Zones the description covers</w:t>
-      </w:r>
-    </w:p>
-    <w:p>
-      <w:pPr>
-        <w:pStyle w:val="Compact"/>
-        <w:numPr>
-          <w:numId w:val="1008"/>
-          <w:ilvl w:val="0"/>
-        </w:numPr>
-      </w:pPr>
-      <w:r>
-        <w:t xml:space="preserve">Descriptive Geographic Range text</w:t>
-      </w:r>
-    </w:p>
-    <w:p>
-      <w:pPr>
-        <w:pStyle w:val="Compact"/>
-        <w:numPr>
-          <w:numId w:val="1008"/>
-          <w:ilvl w:val="0"/>
-        </w:numPr>
-      </w:pPr>
-      <w:r>
-        <w:t xml:space="preserve">Biophysical Site Description</w:t>
-      </w:r>
-    </w:p>
-    <w:p>
-      <w:pPr>
-        <w:pStyle w:val="Compact"/>
-        <w:numPr>
-          <w:numId w:val="1008"/>
-          <w:ilvl w:val="0"/>
-        </w:numPr>
-      </w:pPr>
-      <w:r>
-        <w:t xml:space="preserve">Disturbance description</w:t>
-      </w:r>
-    </w:p>
-    <w:p>
-      <w:pPr>
-        <w:pStyle w:val="Compact"/>
-        <w:numPr>
-          <w:numId w:val="1008"/>
-          <w:ilvl w:val="0"/>
-        </w:numPr>
-      </w:pPr>
-      <w:r>
-        <w:t xml:space="preserve">Descriptions of each succession class</w:t>
-      </w:r>
-    </w:p>
-    <w:p>
-      <w:pPr>
-        <w:pStyle w:val="Compact"/>
-        <w:numPr>
-          <w:numId w:val="1008"/>
-          <w:ilvl w:val="0"/>
-        </w:numPr>
-      </w:pPr>
-      <w:r>
-        <w:t xml:space="preserve">Relevant literature</w:t>
-      </w:r>
-    </w:p>
-    <w:p>
-      <w:pPr>
-        <w:pStyle w:val="FirstParagraph"/>
-      </w:pPr>
-    </w:p>
-    <w:p>
-      <w:pPr>
-        <w:pStyle w:val="BodyText"/>
-      </w:pPr>
-      <w:r>
-        <w:t xml:space="preserve">These were originally delivered as PDF documents (or in an Access Database). These descriptions are now delivered as Microsoft Word documents.</w:t>
-      </w:r>
-    </w:p>
-    <w:p>
-      <w:pPr>
-        <w:pStyle w:val="Heading4"/>
-      </w:pPr>
-      <w:bookmarkStart w:id="31" w:name="models"/>
-      <w:r>
-        <w:t xml:space="preserve">Models</w:t>
-      </w:r>
-      <w:bookmarkEnd w:id="31"/>
-    </w:p>
-    <w:p>
-      <w:pPr>
-        <w:pStyle w:val="FirstParagraph"/>
-      </w:pPr>
-      <w:r>
-        <w:t xml:space="preserve">When we refer to</w:t>
-      </w:r>
-      <w:r>
-        <w:t xml:space="preserve"> </w:t>
-      </w:r>
-      <w:r>
-        <w:t xml:space="preserve">“</w:t>
-      </w:r>
-      <w:r>
-        <w:t xml:space="preserve">models</w:t>
-      </w:r>
-      <w:r>
-        <w:t xml:space="preserve">”</w:t>
-      </w:r>
-      <w:r>
-        <w:t xml:space="preserve"> </w:t>
-      </w:r>
-      <w:r>
-        <w:t xml:space="preserve">we are essentially talking about the information contained in SyncroSim libraries.</w:t>
-      </w:r>
-    </w:p>
-    <w:p>
-      <w:pPr>
-        <w:pStyle w:val="BodyText"/>
-      </w:pPr>
-    </w:p>
-    <w:p>
-      <w:pPr>
-        <w:pStyle w:val="BodyText"/>
-      </w:pPr>
-      <w:r>
-        <w:t xml:space="preserve">What?</w:t>
-      </w:r>
-    </w:p>
-    <w:p>
-      <w:pPr>
-        <w:pStyle w:val="BodyText"/>
-      </w:pPr>
-    </w:p>
-    <w:p>
-      <w:pPr>
-        <w:pStyle w:val="BodyText"/>
-      </w:pPr>
-      <w:r>
-        <w:t xml:space="preserve">We’ll get to the SyncroSim and library parts in the coming pages, but in the meantime models are collections of information on:</w:t>
-      </w:r>
-      <w:r>
-        <w:t xml:space="preserve"> </w:t>
-      </w:r>
-      <w:r>
-        <w:t xml:space="preserve">1. The</w:t>
-      </w:r>
-      <w:r>
-        <w:t xml:space="preserve"> </w:t>
-      </w:r>
-      <w:r>
-        <w:t xml:space="preserve">“</w:t>
-      </w:r>
-      <w:r>
-        <w:t xml:space="preserve">States</w:t>
-      </w:r>
-      <w:r>
-        <w:t xml:space="preserve">”</w:t>
-      </w:r>
-      <w:r>
-        <w:t xml:space="preserve"> </w:t>
-      </w:r>
-      <w:r>
-        <w:t xml:space="preserve">or succession classes of each BpS</w:t>
-      </w:r>
-      <w:r>
-        <w:t xml:space="preserve"> </w:t>
-      </w:r>
-      <w:r>
-        <w:rPr>
-          <w:b/>
-        </w:rPr>
-        <w:t xml:space="preserve">AND</w:t>
-      </w:r>
-      <w:r>
-        <w:t xml:space="preserve"> </w:t>
-      </w:r>
-      <w:r>
-        <w:t xml:space="preserve">2. The Transitions:</w:t>
-      </w:r>
-      <w:r>
-        <w:t xml:space="preserve"> </w:t>
-      </w:r>
-      <w:r>
-        <w:t xml:space="preserve">* Deterministic which essentially represents succession</w:t>
-      </w:r>
-      <w:r>
-        <w:t xml:space="preserve"> </w:t>
-      </w:r>
-      <w:r>
-        <w:t xml:space="preserve">* Probabilitic which represents disturbances</w:t>
-      </w:r>
-    </w:p>
-    <w:p>
-      <w:pPr>
-        <w:pStyle w:val="BodyText"/>
-      </w:pPr>
-      <w:r>
-        <w:t xml:space="preserve">Once the models are run you can obtain information on (among many other things):</w:t>
-      </w:r>
-      <w:r>
-        <w:t xml:space="preserve"> </w:t>
-      </w:r>
-      <w:r>
-        <w:t xml:space="preserve">1. Amounts of succession classes at the end of each year, in acres or proportion</w:t>
-      </w:r>
-      <w:r>
-        <w:t xml:space="preserve"> </w:t>
-      </w:r>
-      <w:r>
-        <w:t xml:space="preserve">2. How much disturbance happens over time, in acres or proportion</w:t>
-      </w:r>
-    </w:p>
-    <w:p>
-      <w:pPr>
-        <w:pStyle w:val="Heading3"/>
-      </w:pPr>
-      <w:bookmarkStart w:id="32" w:name="application-scale-of-the-models"/>
-      <w:r>
-        <w:t xml:space="preserve">Application scale of the models</w:t>
-      </w:r>
-      <w:bookmarkEnd w:id="32"/>
-    </w:p>
-    <w:p>
-      <w:pPr>
-        <w:pStyle w:val="FirstParagraph"/>
-      </w:pPr>
-      <w:r>
-        <w:t xml:space="preserve">Importantly, these models and descriptions were designed for use over large areas-not your back yard. How large you ask? It depends on many factors:</w:t>
-      </w:r>
-    </w:p>
-    <w:p>
-      <w:pPr>
-        <w:pStyle w:val="Compact"/>
-        <w:numPr>
-          <w:numId w:val="1009"/>
-          <w:ilvl w:val="0"/>
-        </w:numPr>
-      </w:pPr>
-      <w:r>
-        <w:t xml:space="preserve">How much review, and how comfortable users are with the information included in the models</w:t>
-      </w:r>
-    </w:p>
-    <w:p>
-      <w:pPr>
-        <w:pStyle w:val="Compact"/>
-        <w:numPr>
-          <w:numId w:val="1009"/>
-          <w:ilvl w:val="0"/>
-        </w:numPr>
-      </w:pPr>
-      <w:r>
-        <w:t xml:space="preserve">How important the decisions are, and how much risk is involved</w:t>
-      </w:r>
-    </w:p>
-    <w:p>
-      <w:pPr>
-        <w:pStyle w:val="Compact"/>
-        <w:numPr>
-          <w:numId w:val="1009"/>
-          <w:ilvl w:val="0"/>
-        </w:numPr>
-      </w:pPr>
-      <w:r>
-        <w:t xml:space="preserve">How much supporting information there is</w:t>
-      </w:r>
-    </w:p>
-    <w:p>
-      <w:pPr>
-        <w:pStyle w:val="FirstParagraph"/>
-      </w:pPr>
-    </w:p>
-    <w:p>
-      <w:pPr>
-        <w:pStyle w:val="Heading3"/>
-      </w:pPr>
-      <w:bookmarkStart w:id="33" w:name="for-more-information"/>
-      <w:r>
-        <w:t xml:space="preserve">For more information</w:t>
-      </w:r>
-      <w:bookmarkEnd w:id="33"/>
-    </w:p>
-    <w:p>
-      <w:pPr>
-        <w:pStyle w:val="Compact"/>
-        <w:numPr>
-          <w:numId w:val="1010"/>
-          <w:ilvl w:val="0"/>
-        </w:numPr>
-      </w:pPr>
-      <w:hyperlink r:id="rId34">
+      <w:hyperlink r:id="rId31">
         <w:r>
           <w:rPr>
             <w:rStyle w:val="Hyperlink"/>
@@ -1363,75 +1083,9 @@
     <w:abstractNumId w:val="991"/>
   </w:num>
   <w:num w:numId="1005">
-    <w:abstractNumId w:val="99411"/>
-    <w:lvlOverride w:ilvl="0">
-      <w:startOverride w:val="1"/>
-    </w:lvlOverride>
-    <w:lvlOverride w:ilvl="1">
-      <w:startOverride w:val="1"/>
-    </w:lvlOverride>
-    <w:lvlOverride w:ilvl="2">
-      <w:startOverride w:val="1"/>
-    </w:lvlOverride>
-    <w:lvlOverride w:ilvl="3">
-      <w:startOverride w:val="1"/>
-    </w:lvlOverride>
-    <w:lvlOverride w:ilvl="4">
-      <w:startOverride w:val="1"/>
-    </w:lvlOverride>
-    <w:lvlOverride w:ilvl="5">
-      <w:startOverride w:val="1"/>
-    </w:lvlOverride>
-    <w:lvlOverride w:ilvl="6">
-      <w:startOverride w:val="1"/>
-    </w:lvlOverride>
-    <w:lvlOverride w:ilvl="7">
-      <w:startOverride w:val="1"/>
-    </w:lvlOverride>
-    <w:lvlOverride w:ilvl="8">
-      <w:startOverride w:val="1"/>
-    </w:lvlOverride>
+    <w:abstractNumId w:val="991"/>
   </w:num>
   <w:num w:numId="1006">
-    <w:abstractNumId w:val="991"/>
-  </w:num>
-  <w:num w:numId="1007">
-    <w:abstractNumId w:val="99411"/>
-    <w:lvlOverride w:ilvl="0">
-      <w:startOverride w:val="1"/>
-    </w:lvlOverride>
-    <w:lvlOverride w:ilvl="1">
-      <w:startOverride w:val="1"/>
-    </w:lvlOverride>
-    <w:lvlOverride w:ilvl="2">
-      <w:startOverride w:val="1"/>
-    </w:lvlOverride>
-    <w:lvlOverride w:ilvl="3">
-      <w:startOverride w:val="1"/>
-    </w:lvlOverride>
-    <w:lvlOverride w:ilvl="4">
-      <w:startOverride w:val="1"/>
-    </w:lvlOverride>
-    <w:lvlOverride w:ilvl="5">
-      <w:startOverride w:val="1"/>
-    </w:lvlOverride>
-    <w:lvlOverride w:ilvl="6">
-      <w:startOverride w:val="1"/>
-    </w:lvlOverride>
-    <w:lvlOverride w:ilvl="7">
-      <w:startOverride w:val="1"/>
-    </w:lvlOverride>
-    <w:lvlOverride w:ilvl="8">
-      <w:startOverride w:val="1"/>
-    </w:lvlOverride>
-  </w:num>
-  <w:num w:numId="1008">
-    <w:abstractNumId w:val="991"/>
-  </w:num>
-  <w:num w:numId="1009">
-    <w:abstractNumId w:val="991"/>
-  </w:num>
-  <w:num w:numId="1010">
     <w:abstractNumId w:val="991"/>
   </w:num>
 </w:numbering>

</xml_diff>